<commit_message>
Update how we conducted static testing
</commit_message>
<xml_diff>
--- a/SoundOff-seperate_files_classes/Testing/Static Testing Results.docx
+++ b/SoundOff-seperate_files_classes/Testing/Static Testing Results.docx
@@ -4,6 +4,52 @@
   <w:body>
     <w:p>
       <w:r>
+        <w:t>Static Testing Information:</w:t>
+      </w:r>
+    </w:p>
+    <w:p>
+      <w:r>
+        <w:t xml:space="preserve">In order to conduct static testing, the module </w:t>
+      </w:r>
+      <w:proofErr w:type="spellStart"/>
+      <w:r>
+        <w:t>pylint</w:t>
+      </w:r>
+      <w:proofErr w:type="spellEnd"/>
+      <w:r>
+        <w:t xml:space="preserve"> was installed. To run </w:t>
+      </w:r>
+      <w:r>
+        <w:t>a test on a file, the line “</w:t>
+      </w:r>
+      <w:proofErr w:type="spellStart"/>
+      <w:r>
+        <w:t>pylint</w:t>
+      </w:r>
+      <w:proofErr w:type="spellEnd"/>
+      <w:r>
+        <w:t xml:space="preserve"> [</w:t>
+      </w:r>
+      <w:proofErr w:type="spellStart"/>
+      <w:r>
+        <w:t>file_name</w:t>
+      </w:r>
+      <w:proofErr w:type="spellEnd"/>
+      <w:r>
+        <w:t>].</w:t>
+      </w:r>
+      <w:proofErr w:type="spellStart"/>
+      <w:r>
+        <w:t>py</w:t>
+      </w:r>
+      <w:proofErr w:type="spellEnd"/>
+      <w:r>
+        <w:t>” was run from the terminal.</w:t>
+      </w:r>
+    </w:p>
+    <w:p/>
+    <w:p>
+      <w:r>
         <w:t>Static Testing Results</w:t>
       </w:r>
     </w:p>
@@ -176,6 +222,7 @@
     <w:p/>
     <w:p>
       <w:r>
+        <w:lastRenderedPageBreak/>
         <w:t xml:space="preserve">************* Module </w:t>
       </w:r>
       <w:proofErr w:type="spellStart"/>
@@ -221,7 +268,6 @@
     <w:p/>
     <w:p>
       <w:r>
-        <w:lastRenderedPageBreak/>
         <w:t>------------------------------------------------------------------</w:t>
       </w:r>
     </w:p>
@@ -362,15 +408,11 @@
     <w:p/>
     <w:p>
       <w:r>
-        <w:lastRenderedPageBreak/>
         <w:t xml:space="preserve">************* Module </w:t>
       </w:r>
       <w:proofErr w:type="spellStart"/>
       <w:r>
-        <w:t>warning</w:t>
-      </w:r>
-      <w:r>
-        <w:t>_window</w:t>
+        <w:t>warning_window</w:t>
       </w:r>
       <w:proofErr w:type="spellEnd"/>
     </w:p>
@@ -430,13 +472,8 @@
       <w:r>
         <w:t xml:space="preserve">It is used for </w:t>
       </w:r>
-      <w:proofErr w:type="gramStart"/>
-      <w:r>
-        <w:t>enter</w:t>
-      </w:r>
-      <w:proofErr w:type="gramEnd"/>
-      <w:r>
-        <w:t xml:space="preserve"> key clicked (would break without it)</w:t>
+      <w:r>
+        <w:t>enter key clicked (would break without it)</w:t>
       </w:r>
     </w:p>
   </w:comment>
@@ -470,13 +507,8 @@
       <w:r>
         <w:t xml:space="preserve">It is used for </w:t>
       </w:r>
-      <w:proofErr w:type="gramStart"/>
-      <w:r>
-        <w:t>enter</w:t>
-      </w:r>
-      <w:proofErr w:type="gramEnd"/>
-      <w:r>
-        <w:t xml:space="preserve"> key clicked (would break without it)</w:t>
+      <w:r>
+        <w:t>enter key clicked (would break without it)</w:t>
       </w:r>
     </w:p>
   </w:comment>
@@ -494,16 +526,11 @@
       <w:r>
         <w:t xml:space="preserve">It is </w:t>
       </w:r>
-      <w:proofErr w:type="gramStart"/>
       <w:r>
         <w:t xml:space="preserve">necessary </w:t>
       </w:r>
       <w:r>
-        <w:t xml:space="preserve"> (</w:t>
-      </w:r>
-      <w:proofErr w:type="gramEnd"/>
-      <w:r>
-        <w:t>would break without it)</w:t>
+        <w:t xml:space="preserve"> (would break without it)</w:t>
       </w:r>
     </w:p>
   </w:comment>

</xml_diff>

<commit_message>
Added how static testing was conducted
</commit_message>
<xml_diff>
--- a/SoundOff-seperate_files_classes/Testing/Static Testing Results.docx
+++ b/SoundOff-seperate_files_classes/Testing/Static Testing Results.docx
@@ -4,52 +4,6 @@
   <w:body>
     <w:p>
       <w:r>
-        <w:t>Static Testing Information:</w:t>
-      </w:r>
-    </w:p>
-    <w:p>
-      <w:r>
-        <w:t xml:space="preserve">In order to conduct static testing, the module </w:t>
-      </w:r>
-      <w:proofErr w:type="spellStart"/>
-      <w:r>
-        <w:t>pylint</w:t>
-      </w:r>
-      <w:proofErr w:type="spellEnd"/>
-      <w:r>
-        <w:t xml:space="preserve"> was installed. To run </w:t>
-      </w:r>
-      <w:r>
-        <w:t>a test on a file, the line “</w:t>
-      </w:r>
-      <w:proofErr w:type="spellStart"/>
-      <w:r>
-        <w:t>pylint</w:t>
-      </w:r>
-      <w:proofErr w:type="spellEnd"/>
-      <w:r>
-        <w:t xml:space="preserve"> [</w:t>
-      </w:r>
-      <w:proofErr w:type="spellStart"/>
-      <w:r>
-        <w:t>file_name</w:t>
-      </w:r>
-      <w:proofErr w:type="spellEnd"/>
-      <w:r>
-        <w:t>].</w:t>
-      </w:r>
-      <w:proofErr w:type="spellStart"/>
-      <w:r>
-        <w:t>py</w:t>
-      </w:r>
-      <w:proofErr w:type="spellEnd"/>
-      <w:r>
-        <w:t>” was run from the terminal.</w:t>
-      </w:r>
-    </w:p>
-    <w:p/>
-    <w:p>
-      <w:r>
         <w:t>Static Testing Results</w:t>
       </w:r>
     </w:p>
@@ -222,7 +176,6 @@
     <w:p/>
     <w:p>
       <w:r>
-        <w:lastRenderedPageBreak/>
         <w:t xml:space="preserve">************* Module </w:t>
       </w:r>
       <w:proofErr w:type="spellStart"/>
@@ -268,6 +221,7 @@
     <w:p/>
     <w:p>
       <w:r>
+        <w:lastRenderedPageBreak/>
         <w:t>------------------------------------------------------------------</w:t>
       </w:r>
     </w:p>
@@ -408,6 +362,7 @@
     <w:p/>
     <w:p>
       <w:r>
+        <w:lastRenderedPageBreak/>
         <w:t xml:space="preserve">************* Module </w:t>
       </w:r>
       <w:proofErr w:type="spellStart"/>
@@ -470,10 +425,7 @@
         <w:annotationRef/>
       </w:r>
       <w:r>
-        <w:t xml:space="preserve">It is used for </w:t>
-      </w:r>
-      <w:r>
-        <w:t>enter key clicked (would break without it)</w:t>
+        <w:t>It is used for enter key clicked (would break without it)</w:t>
       </w:r>
     </w:p>
   </w:comment>
@@ -505,10 +457,7 @@
         <w:annotationRef/>
       </w:r>
       <w:r>
-        <w:t xml:space="preserve">It is used for </w:t>
-      </w:r>
-      <w:r>
-        <w:t>enter key clicked (would break without it)</w:t>
+        <w:t>It is used for enter key clicked (would break without it)</w:t>
       </w:r>
     </w:p>
   </w:comment>
@@ -524,10 +473,7 @@
         <w:annotationRef/>
       </w:r>
       <w:r>
-        <w:t xml:space="preserve">It is </w:t>
-      </w:r>
-      <w:r>
-        <w:t xml:space="preserve">necessary </w:t>
+        <w:t xml:space="preserve">It is necessary </w:t>
       </w:r>
       <w:r>
         <w:t xml:space="preserve"> (would break without it)</w:t>

</xml_diff>